<commit_message>
ejercicio 10 en proceso
</commit_message>
<xml_diff>
--- a/Tema09/Ejercicios/Tema_09_Ejercicios_hoja1.docx
+++ b/Tema09/Ejercicios/Tema_09_Ejercicios_hoja1.docx
@@ -77,8 +77,39 @@
         <w:contextualSpacing w:val="0"/>
         <w:jc w:val="both"/>
       </w:pPr>
-      <w:r>
-        <w:t>select sum(precio*cantidad) from detalles_pedidos;</w:t>
+      <w:proofErr w:type="spellStart"/>
+      <w:proofErr w:type="gramStart"/>
+      <w:r>
+        <w:t>select</w:t>
+      </w:r>
+      <w:proofErr w:type="spellEnd"/>
+      <w:proofErr w:type="gramEnd"/>
+      <w:r>
+        <w:t xml:space="preserve"> </w:t>
+      </w:r>
+      <w:proofErr w:type="spellStart"/>
+      <w:r>
+        <w:t>sum</w:t>
+      </w:r>
+      <w:proofErr w:type="spellEnd"/>
+      <w:r>
+        <w:t xml:space="preserve">(precio*cantidad) </w:t>
+      </w:r>
+      <w:proofErr w:type="spellStart"/>
+      <w:r>
+        <w:t>from</w:t>
+      </w:r>
+      <w:proofErr w:type="spellEnd"/>
+      <w:r>
+        <w:t xml:space="preserve"> </w:t>
+      </w:r>
+      <w:proofErr w:type="spellStart"/>
+      <w:r>
+        <w:t>detalles_pedidos</w:t>
+      </w:r>
+      <w:proofErr w:type="spellEnd"/>
+      <w:r>
+        <w:t>;</w:t>
       </w:r>
     </w:p>
     <w:p>
@@ -114,11 +145,75 @@
           <w:lang w:val="en-US"/>
         </w:rPr>
       </w:pPr>
-      <w:r>
-        <w:rPr>
-          <w:lang w:val="en-US"/>
-        </w:rPr>
-        <w:t>select max(precio_venta), id_categoria from productos group by id_categoria;</w:t>
+      <w:proofErr w:type="gramStart"/>
+      <w:r>
+        <w:rPr>
+          <w:lang w:val="en-US"/>
+        </w:rPr>
+        <w:t>select</w:t>
+      </w:r>
+      <w:proofErr w:type="gramEnd"/>
+      <w:r>
+        <w:rPr>
+          <w:lang w:val="en-US"/>
+        </w:rPr>
+        <w:t xml:space="preserve"> max(</w:t>
+      </w:r>
+      <w:proofErr w:type="spellStart"/>
+      <w:r>
+        <w:rPr>
+          <w:lang w:val="en-US"/>
+        </w:rPr>
+        <w:t>precio_venta</w:t>
+      </w:r>
+      <w:proofErr w:type="spellEnd"/>
+      <w:r>
+        <w:rPr>
+          <w:lang w:val="en-US"/>
+        </w:rPr>
+        <w:t xml:space="preserve">), </w:t>
+      </w:r>
+      <w:proofErr w:type="spellStart"/>
+      <w:r>
+        <w:rPr>
+          <w:lang w:val="en-US"/>
+        </w:rPr>
+        <w:t>id_categoria</w:t>
+      </w:r>
+      <w:proofErr w:type="spellEnd"/>
+      <w:r>
+        <w:rPr>
+          <w:lang w:val="en-US"/>
+        </w:rPr>
+        <w:t xml:space="preserve"> from </w:t>
+      </w:r>
+      <w:proofErr w:type="spellStart"/>
+      <w:r>
+        <w:rPr>
+          <w:lang w:val="en-US"/>
+        </w:rPr>
+        <w:t>productos</w:t>
+      </w:r>
+      <w:proofErr w:type="spellEnd"/>
+      <w:r>
+        <w:rPr>
+          <w:lang w:val="en-US"/>
+        </w:rPr>
+        <w:t xml:space="preserve"> group by </w:t>
+      </w:r>
+      <w:proofErr w:type="spellStart"/>
+      <w:r>
+        <w:rPr>
+          <w:lang w:val="en-US"/>
+        </w:rPr>
+        <w:t>id_categoria</w:t>
+      </w:r>
+      <w:proofErr w:type="spellEnd"/>
+      <w:r>
+        <w:rPr>
+          <w:lang w:val="en-US"/>
+        </w:rPr>
+        <w:t>;</w:t>
       </w:r>
     </w:p>
     <w:p>
@@ -166,11 +261,89 @@
           <w:lang w:val="en-US"/>
         </w:rPr>
       </w:pPr>
-      <w:r>
-        <w:rPr>
-          <w:lang w:val="en-US"/>
-        </w:rPr>
-        <w:t>select avg(precio_venta), id_categoria from productos group by id_categoria;</w:t>
+      <w:proofErr w:type="gramStart"/>
+      <w:r>
+        <w:rPr>
+          <w:lang w:val="en-US"/>
+        </w:rPr>
+        <w:t>select</w:t>
+      </w:r>
+      <w:proofErr w:type="gramEnd"/>
+      <w:r>
+        <w:rPr>
+          <w:lang w:val="en-US"/>
+        </w:rPr>
+        <w:t xml:space="preserve"> </w:t>
+      </w:r>
+      <w:proofErr w:type="spellStart"/>
+      <w:r>
+        <w:rPr>
+          <w:lang w:val="en-US"/>
+        </w:rPr>
+        <w:t>avg</w:t>
+      </w:r>
+      <w:proofErr w:type="spellEnd"/>
+      <w:r>
+        <w:rPr>
+          <w:lang w:val="en-US"/>
+        </w:rPr>
+        <w:t>(</w:t>
+      </w:r>
+      <w:proofErr w:type="spellStart"/>
+      <w:r>
+        <w:rPr>
+          <w:lang w:val="en-US"/>
+        </w:rPr>
+        <w:t>precio_venta</w:t>
+      </w:r>
+      <w:proofErr w:type="spellEnd"/>
+      <w:r>
+        <w:rPr>
+          <w:lang w:val="en-US"/>
+        </w:rPr>
+        <w:t xml:space="preserve">), </w:t>
+      </w:r>
+      <w:proofErr w:type="spellStart"/>
+      <w:r>
+        <w:rPr>
+          <w:lang w:val="en-US"/>
+        </w:rPr>
+        <w:t>id_categoria</w:t>
+      </w:r>
+      <w:proofErr w:type="spellEnd"/>
+      <w:r>
+        <w:rPr>
+          <w:lang w:val="en-US"/>
+        </w:rPr>
+        <w:t xml:space="preserve"> from </w:t>
+      </w:r>
+      <w:proofErr w:type="spellStart"/>
+      <w:r>
+        <w:rPr>
+          <w:lang w:val="en-US"/>
+        </w:rPr>
+        <w:t>productos</w:t>
+      </w:r>
+      <w:proofErr w:type="spellEnd"/>
+      <w:r>
+        <w:rPr>
+          <w:lang w:val="en-US"/>
+        </w:rPr>
+        <w:t xml:space="preserve"> group by </w:t>
+      </w:r>
+      <w:proofErr w:type="spellStart"/>
+      <w:r>
+        <w:rPr>
+          <w:lang w:val="en-US"/>
+        </w:rPr>
+        <w:t>id_categoria</w:t>
+      </w:r>
+      <w:proofErr w:type="spellEnd"/>
+      <w:r>
+        <w:rPr>
+          <w:lang w:val="en-US"/>
+        </w:rPr>
+        <w:t>;</w:t>
       </w:r>
     </w:p>
     <w:p>
@@ -203,41 +376,148 @@
         <w:jc w:val="both"/>
       </w:pPr>
       <w:r>
-        <w:t>SELECT max(p.precio_venta), p.id_categoria, ca.descripcion</w:t>
-      </w:r>
-    </w:p>
-    <w:p>
-      <w:pPr>
-        <w:pStyle w:val="Prrafodelista"/>
-        <w:spacing w:line="240" w:lineRule="auto"/>
-        <w:ind w:left="714"/>
-        <w:jc w:val="both"/>
-      </w:pPr>
-      <w:r>
-        <w:t>FROM productos p</w:t>
-      </w:r>
-    </w:p>
-    <w:p>
-      <w:pPr>
-        <w:pStyle w:val="Prrafodelista"/>
-        <w:spacing w:line="240" w:lineRule="auto"/>
-        <w:ind w:left="714"/>
-        <w:jc w:val="both"/>
-      </w:pPr>
-      <w:r>
-        <w:t>JOIN categorias ca</w:t>
-      </w:r>
-    </w:p>
-    <w:p>
-      <w:pPr>
-        <w:pStyle w:val="Prrafodelista"/>
-        <w:spacing w:line="240" w:lineRule="auto"/>
-        <w:ind w:left="714"/>
-        <w:jc w:val="both"/>
-      </w:pPr>
-      <w:r>
-        <w:t>on p.id_categoria=ca.id_categoria</w:t>
-      </w:r>
+        <w:t xml:space="preserve">SELECT </w:t>
+      </w:r>
+      <w:proofErr w:type="spellStart"/>
+      <w:proofErr w:type="gramStart"/>
+      <w:r>
+        <w:t>max</w:t>
+      </w:r>
+      <w:proofErr w:type="spellEnd"/>
+      <w:r>
+        <w:t>(</w:t>
+      </w:r>
+      <w:proofErr w:type="spellStart"/>
+      <w:proofErr w:type="gramEnd"/>
+      <w:r>
+        <w:t>p.precio_venta</w:t>
+      </w:r>
+      <w:proofErr w:type="spellEnd"/>
+      <w:r>
+        <w:t xml:space="preserve">), </w:t>
+      </w:r>
+      <w:proofErr w:type="spellStart"/>
+      <w:r>
+        <w:t>p.id_categoria</w:t>
+      </w:r>
+      <w:proofErr w:type="spellEnd"/>
+      <w:r>
+        <w:t xml:space="preserve">, </w:t>
+      </w:r>
+      <w:proofErr w:type="spellStart"/>
+      <w:r>
+        <w:t>ca.descripcion</w:t>
+      </w:r>
+      <w:proofErr w:type="spellEnd"/>
+    </w:p>
+    <w:p>
+      <w:pPr>
+        <w:pStyle w:val="Prrafodelista"/>
+        <w:spacing w:line="240" w:lineRule="auto"/>
+        <w:ind w:left="714"/>
+        <w:jc w:val="both"/>
+        <w:rPr>
+          <w:lang w:val="en-US"/>
+        </w:rPr>
+      </w:pPr>
+      <w:r>
+        <w:rPr>
+          <w:lang w:val="en-US"/>
+        </w:rPr>
+        <w:t xml:space="preserve">FROM </w:t>
+      </w:r>
+      <w:proofErr w:type="spellStart"/>
+      <w:r>
+        <w:rPr>
+          <w:lang w:val="en-US"/>
+        </w:rPr>
+        <w:t>productos</w:t>
+      </w:r>
+      <w:proofErr w:type="spellEnd"/>
+      <w:r>
+        <w:rPr>
+          <w:lang w:val="en-US"/>
+        </w:rPr>
+        <w:t xml:space="preserve"> p</w:t>
+      </w:r>
+    </w:p>
+    <w:p>
+      <w:pPr>
+        <w:pStyle w:val="Prrafodelista"/>
+        <w:spacing w:line="240" w:lineRule="auto"/>
+        <w:ind w:left="714"/>
+        <w:jc w:val="both"/>
+        <w:rPr>
+          <w:lang w:val="en-US"/>
+        </w:rPr>
+      </w:pPr>
+      <w:r>
+        <w:rPr>
+          <w:lang w:val="en-US"/>
+        </w:rPr>
+        <w:t xml:space="preserve">JOIN </w:t>
+      </w:r>
+      <w:proofErr w:type="spellStart"/>
+      <w:r>
+        <w:rPr>
+          <w:lang w:val="en-US"/>
+        </w:rPr>
+        <w:t>categorias</w:t>
+      </w:r>
+      <w:proofErr w:type="spellEnd"/>
+      <w:r>
+        <w:rPr>
+          <w:lang w:val="en-US"/>
+        </w:rPr>
+        <w:t xml:space="preserve"> ca</w:t>
+      </w:r>
+    </w:p>
+    <w:p>
+      <w:pPr>
+        <w:pStyle w:val="Prrafodelista"/>
+        <w:spacing w:line="240" w:lineRule="auto"/>
+        <w:ind w:left="714"/>
+        <w:jc w:val="both"/>
+        <w:rPr>
+          <w:lang w:val="en-US"/>
+        </w:rPr>
+      </w:pPr>
+      <w:proofErr w:type="gramStart"/>
+      <w:r>
+        <w:rPr>
+          <w:lang w:val="en-US"/>
+        </w:rPr>
+        <w:t>on</w:t>
+      </w:r>
+      <w:proofErr w:type="gramEnd"/>
+      <w:r>
+        <w:rPr>
+          <w:lang w:val="en-US"/>
+        </w:rPr>
+        <w:t xml:space="preserve"> </w:t>
+      </w:r>
+      <w:proofErr w:type="spellStart"/>
+      <w:r>
+        <w:rPr>
+          <w:lang w:val="en-US"/>
+        </w:rPr>
+        <w:t>p.id_categoria</w:t>
+      </w:r>
+      <w:proofErr w:type="spellEnd"/>
+      <w:r>
+        <w:rPr>
+          <w:lang w:val="en-US"/>
+        </w:rPr>
+        <w:t>=</w:t>
+      </w:r>
+      <w:proofErr w:type="spellStart"/>
+      <w:r>
+        <w:rPr>
+          <w:lang w:val="en-US"/>
+        </w:rPr>
+        <w:t>ca.id_categoria</w:t>
+      </w:r>
+      <w:proofErr w:type="spellEnd"/>
     </w:p>
     <w:p>
       <w:pPr>
@@ -246,9 +526,51 @@
         <w:ind w:left="714"/>
         <w:contextualSpacing w:val="0"/>
         <w:jc w:val="both"/>
-      </w:pPr>
-      <w:r>
-        <w:t>group by p.id_categoria, ca.descripcion;</w:t>
+        <w:rPr>
+          <w:lang w:val="en-US"/>
+        </w:rPr>
+      </w:pPr>
+      <w:proofErr w:type="gramStart"/>
+      <w:r>
+        <w:rPr>
+          <w:lang w:val="en-US"/>
+        </w:rPr>
+        <w:t>group</w:t>
+      </w:r>
+      <w:proofErr w:type="gramEnd"/>
+      <w:r>
+        <w:rPr>
+          <w:lang w:val="en-US"/>
+        </w:rPr>
+        <w:t xml:space="preserve"> by </w:t>
+      </w:r>
+      <w:proofErr w:type="spellStart"/>
+      <w:r>
+        <w:rPr>
+          <w:lang w:val="en-US"/>
+        </w:rPr>
+        <w:t>p.id_categoria</w:t>
+      </w:r>
+      <w:proofErr w:type="spellEnd"/>
+      <w:r>
+        <w:rPr>
+          <w:lang w:val="en-US"/>
+        </w:rPr>
+        <w:t xml:space="preserve">, </w:t>
+      </w:r>
+      <w:proofErr w:type="spellStart"/>
+      <w:r>
+        <w:rPr>
+          <w:lang w:val="en-US"/>
+        </w:rPr>
+        <w:t>ca.descripcion</w:t>
+      </w:r>
+      <w:proofErr w:type="spellEnd"/>
+      <w:r>
+        <w:rPr>
+          <w:lang w:val="en-US"/>
+        </w:rPr>
+        <w:t>;</w:t>
       </w:r>
     </w:p>
     <w:p>
@@ -280,9 +602,79 @@
         <w:ind w:left="714"/>
         <w:contextualSpacing w:val="0"/>
         <w:jc w:val="both"/>
-      </w:pPr>
-      <w:r>
-        <w:t>select count(*), id_categoria from productos group by id_categoria order by id_categoria;</w:t>
+        <w:rPr>
+          <w:lang w:val="en-US"/>
+        </w:rPr>
+      </w:pPr>
+      <w:proofErr w:type="gramStart"/>
+      <w:r>
+        <w:rPr>
+          <w:lang w:val="en-US"/>
+        </w:rPr>
+        <w:t>select</w:t>
+      </w:r>
+      <w:proofErr w:type="gramEnd"/>
+      <w:r>
+        <w:rPr>
+          <w:lang w:val="en-US"/>
+        </w:rPr>
+        <w:t xml:space="preserve"> count(*), </w:t>
+      </w:r>
+      <w:proofErr w:type="spellStart"/>
+      <w:r>
+        <w:rPr>
+          <w:lang w:val="en-US"/>
+        </w:rPr>
+        <w:t>id_categoria</w:t>
+      </w:r>
+      <w:proofErr w:type="spellEnd"/>
+      <w:r>
+        <w:rPr>
+          <w:lang w:val="en-US"/>
+        </w:rPr>
+        <w:t xml:space="preserve"> from </w:t>
+      </w:r>
+      <w:proofErr w:type="spellStart"/>
+      <w:r>
+        <w:rPr>
+          <w:lang w:val="en-US"/>
+        </w:rPr>
+        <w:t>productos</w:t>
+      </w:r>
+      <w:proofErr w:type="spellEnd"/>
+      <w:r>
+        <w:rPr>
+          <w:lang w:val="en-US"/>
+        </w:rPr>
+        <w:t xml:space="preserve"> group by </w:t>
+      </w:r>
+      <w:proofErr w:type="spellStart"/>
+      <w:r>
+        <w:rPr>
+          <w:lang w:val="en-US"/>
+        </w:rPr>
+        <w:t>id_categoria</w:t>
+      </w:r>
+      <w:proofErr w:type="spellEnd"/>
+      <w:r>
+        <w:rPr>
+          <w:lang w:val="en-US"/>
+        </w:rPr>
+        <w:t xml:space="preserve"> order by </w:t>
+      </w:r>
+      <w:proofErr w:type="spellStart"/>
+      <w:r>
+        <w:rPr>
+          <w:lang w:val="en-US"/>
+        </w:rPr>
+        <w:t>id_categoria</w:t>
+      </w:r>
+      <w:proofErr w:type="spellEnd"/>
+      <w:r>
+        <w:rPr>
+          <w:lang w:val="en-US"/>
+        </w:rPr>
+        <w:t>;</w:t>
       </w:r>
     </w:p>
     <w:p>
@@ -313,53 +705,233 @@
         <w:spacing w:line="240" w:lineRule="auto"/>
         <w:ind w:left="714"/>
         <w:jc w:val="both"/>
-      </w:pPr>
-      <w:r>
-        <w:t xml:space="preserve">select descripcion, id_categoria, Cantidad </w:t>
-      </w:r>
-    </w:p>
-    <w:p>
-      <w:pPr>
-        <w:pStyle w:val="Prrafodelista"/>
-        <w:spacing w:line="240" w:lineRule="auto"/>
-        <w:ind w:left="714"/>
-        <w:jc w:val="both"/>
-      </w:pPr>
-      <w:r>
-        <w:t xml:space="preserve">from(select count(*) AS Cantidad, id_categoria </w:t>
-      </w:r>
-    </w:p>
-    <w:p>
-      <w:pPr>
-        <w:pStyle w:val="Prrafodelista"/>
-        <w:spacing w:line="240" w:lineRule="auto"/>
-        <w:ind w:left="714"/>
-        <w:jc w:val="both"/>
-      </w:pPr>
-      <w:r>
-        <w:t>from productos group by id_categoria</w:t>
-      </w:r>
-    </w:p>
-    <w:p>
-      <w:pPr>
-        <w:pStyle w:val="Prrafodelista"/>
-        <w:spacing w:line="240" w:lineRule="auto"/>
-        <w:ind w:left="714"/>
-        <w:jc w:val="both"/>
-      </w:pPr>
-      <w:r>
-        <w:t>) join categorias using (id_categoria)</w:t>
-      </w:r>
-    </w:p>
-    <w:p>
-      <w:pPr>
-        <w:pStyle w:val="Prrafodelista"/>
-        <w:spacing w:line="240" w:lineRule="auto"/>
-        <w:ind w:left="714"/>
-        <w:contextualSpacing w:val="0"/>
-        <w:jc w:val="both"/>
-      </w:pPr>
-      <w:r>
+        <w:rPr>
+          <w:lang w:val="en-US"/>
+        </w:rPr>
+      </w:pPr>
+      <w:r>
+        <w:rPr>
+          <w:lang w:val="en-US"/>
+        </w:rPr>
+        <w:t>Select * from (</w:t>
+      </w:r>
+      <w:r>
+        <w:rPr>
+          <w:lang w:val="en-US"/>
+        </w:rPr>
+        <w:t xml:space="preserve">select </w:t>
+      </w:r>
+      <w:proofErr w:type="spellStart"/>
+      <w:r>
+        <w:rPr>
+          <w:lang w:val="en-US"/>
+        </w:rPr>
+        <w:t>descripcion</w:t>
+      </w:r>
+      <w:proofErr w:type="spellEnd"/>
+      <w:r>
+        <w:rPr>
+          <w:lang w:val="en-US"/>
+        </w:rPr>
+        <w:t xml:space="preserve">, </w:t>
+      </w:r>
+      <w:proofErr w:type="spellStart"/>
+      <w:r>
+        <w:rPr>
+          <w:lang w:val="en-US"/>
+        </w:rPr>
+        <w:t>id_categoria</w:t>
+      </w:r>
+      <w:proofErr w:type="spellEnd"/>
+      <w:r>
+        <w:rPr>
+          <w:lang w:val="en-US"/>
+        </w:rPr>
+        <w:t xml:space="preserve">, </w:t>
+      </w:r>
+      <w:proofErr w:type="spellStart"/>
+      <w:r>
+        <w:rPr>
+          <w:lang w:val="en-US"/>
+        </w:rPr>
+        <w:t>Cantidad</w:t>
+      </w:r>
+      <w:proofErr w:type="spellEnd"/>
+      <w:r>
+        <w:rPr>
+          <w:lang w:val="en-US"/>
+        </w:rPr>
+        <w:t xml:space="preserve"> </w:t>
+      </w:r>
+    </w:p>
+    <w:p>
+      <w:pPr>
+        <w:pStyle w:val="Prrafodelista"/>
+        <w:spacing w:line="240" w:lineRule="auto"/>
+        <w:ind w:left="714"/>
+        <w:jc w:val="both"/>
+        <w:rPr>
+          <w:lang w:val="en-US"/>
+        </w:rPr>
+      </w:pPr>
+      <w:proofErr w:type="gramStart"/>
+      <w:r>
+        <w:rPr>
+          <w:lang w:val="en-US"/>
+        </w:rPr>
+        <w:t>from(</w:t>
+      </w:r>
+      <w:proofErr w:type="gramEnd"/>
+      <w:r>
+        <w:rPr>
+          <w:lang w:val="en-US"/>
+        </w:rPr>
+        <w:t xml:space="preserve">select count(*) AS </w:t>
+      </w:r>
+      <w:proofErr w:type="spellStart"/>
+      <w:r>
+        <w:rPr>
+          <w:lang w:val="en-US"/>
+        </w:rPr>
+        <w:t>Cantidad</w:t>
+      </w:r>
+      <w:proofErr w:type="spellEnd"/>
+      <w:r>
+        <w:rPr>
+          <w:lang w:val="en-US"/>
+        </w:rPr>
+        <w:t xml:space="preserve">, </w:t>
+      </w:r>
+      <w:proofErr w:type="spellStart"/>
+      <w:r>
+        <w:rPr>
+          <w:lang w:val="en-US"/>
+        </w:rPr>
+        <w:t>id_categoria</w:t>
+      </w:r>
+      <w:proofErr w:type="spellEnd"/>
+      <w:r>
+        <w:rPr>
+          <w:lang w:val="en-US"/>
+        </w:rPr>
+        <w:t xml:space="preserve"> </w:t>
+      </w:r>
+    </w:p>
+    <w:p>
+      <w:pPr>
+        <w:pStyle w:val="Prrafodelista"/>
+        <w:spacing w:line="240" w:lineRule="auto"/>
+        <w:ind w:left="714"/>
+        <w:jc w:val="both"/>
+        <w:rPr>
+          <w:lang w:val="en-US"/>
+        </w:rPr>
+      </w:pPr>
+      <w:proofErr w:type="gramStart"/>
+      <w:r>
+        <w:rPr>
+          <w:lang w:val="en-US"/>
+        </w:rPr>
+        <w:t>from</w:t>
+      </w:r>
+      <w:proofErr w:type="gramEnd"/>
+      <w:r>
+        <w:rPr>
+          <w:lang w:val="en-US"/>
+        </w:rPr>
+        <w:t xml:space="preserve"> </w:t>
+      </w:r>
+      <w:proofErr w:type="spellStart"/>
+      <w:r>
+        <w:rPr>
+          <w:lang w:val="en-US"/>
+        </w:rPr>
+        <w:t>productos</w:t>
+      </w:r>
+      <w:proofErr w:type="spellEnd"/>
+      <w:r>
+        <w:rPr>
+          <w:lang w:val="en-US"/>
+        </w:rPr>
+        <w:t xml:space="preserve"> group by </w:t>
+      </w:r>
+      <w:proofErr w:type="spellStart"/>
+      <w:r>
+        <w:rPr>
+          <w:lang w:val="en-US"/>
+        </w:rPr>
+        <w:t>id_categoria</w:t>
+      </w:r>
+      <w:proofErr w:type="spellEnd"/>
+    </w:p>
+    <w:p>
+      <w:pPr>
+        <w:pStyle w:val="Prrafodelista"/>
+        <w:spacing w:line="240" w:lineRule="auto"/>
+        <w:ind w:left="714"/>
+        <w:jc w:val="both"/>
+        <w:rPr>
+          <w:lang w:val="en-US"/>
+        </w:rPr>
+      </w:pPr>
+      <w:r>
+        <w:rPr>
+          <w:lang w:val="en-US"/>
+        </w:rPr>
+        <w:t xml:space="preserve">) join </w:t>
+      </w:r>
+      <w:proofErr w:type="spellStart"/>
+      <w:r>
+        <w:rPr>
+          <w:lang w:val="en-US"/>
+        </w:rPr>
+        <w:t>categorias</w:t>
+      </w:r>
+      <w:proofErr w:type="spellEnd"/>
+      <w:r>
+        <w:rPr>
+          <w:lang w:val="en-US"/>
+        </w:rPr>
+        <w:t xml:space="preserve"> using (</w:t>
+      </w:r>
+      <w:proofErr w:type="spellStart"/>
+      <w:r>
+        <w:rPr>
+          <w:lang w:val="en-US"/>
+        </w:rPr>
+        <w:t>id_categoria</w:t>
+      </w:r>
+      <w:proofErr w:type="spellEnd"/>
+      <w:r>
+        <w:rPr>
+          <w:lang w:val="en-US"/>
+        </w:rPr>
+        <w:t>)</w:t>
+      </w:r>
+      <w:r>
+        <w:rPr>
+          <w:lang w:val="en-US"/>
+        </w:rPr>
+        <w:t xml:space="preserve">) where </w:t>
+      </w:r>
+      <w:proofErr w:type="spellStart"/>
+      <w:r>
+        <w:rPr>
+          <w:lang w:val="en-US"/>
+        </w:rPr>
+        <w:t>rownum</w:t>
+      </w:r>
+      <w:proofErr w:type="spellEnd"/>
+      <w:r>
+        <w:rPr>
+          <w:lang w:val="en-US"/>
+        </w:rPr>
+        <w:t>=1</w:t>
+      </w:r>
+      <w:r>
+        <w:rPr>
+          <w:lang w:val="en-US"/>
+        </w:rPr>
         <w:t>;</w:t>
       </w:r>
     </w:p>
@@ -416,19 +988,89 @@
         <w:ind w:left="714"/>
         <w:jc w:val="both"/>
       </w:pPr>
-      <w:r>
-        <w:t xml:space="preserve">select sum(precio) from detalles_pedidos </w:t>
-      </w:r>
-    </w:p>
-    <w:p>
-      <w:pPr>
-        <w:pStyle w:val="Prrafodelista"/>
-        <w:spacing w:line="240" w:lineRule="auto"/>
-        <w:ind w:left="714"/>
-        <w:jc w:val="both"/>
-      </w:pPr>
-      <w:r>
-        <w:t>where numero_pedido in(select numero_pedido from pedidos</w:t>
+      <w:proofErr w:type="spellStart"/>
+      <w:proofErr w:type="gramStart"/>
+      <w:r>
+        <w:t>select</w:t>
+      </w:r>
+      <w:proofErr w:type="spellEnd"/>
+      <w:proofErr w:type="gramEnd"/>
+      <w:r>
+        <w:t xml:space="preserve"> </w:t>
+      </w:r>
+      <w:proofErr w:type="spellStart"/>
+      <w:r>
+        <w:t>sum</w:t>
+      </w:r>
+      <w:proofErr w:type="spellEnd"/>
+      <w:r>
+        <w:t xml:space="preserve">(precio) </w:t>
+      </w:r>
+      <w:proofErr w:type="spellStart"/>
+      <w:r>
+        <w:t>from</w:t>
+      </w:r>
+      <w:proofErr w:type="spellEnd"/>
+      <w:r>
+        <w:t xml:space="preserve"> </w:t>
+      </w:r>
+      <w:proofErr w:type="spellStart"/>
+      <w:r>
+        <w:t>detalles_pedidos</w:t>
+      </w:r>
+      <w:proofErr w:type="spellEnd"/>
+      <w:r>
+        <w:t xml:space="preserve"> </w:t>
+      </w:r>
+    </w:p>
+    <w:p>
+      <w:pPr>
+        <w:pStyle w:val="Prrafodelista"/>
+        <w:spacing w:line="240" w:lineRule="auto"/>
+        <w:ind w:left="714"/>
+        <w:jc w:val="both"/>
+      </w:pPr>
+      <w:proofErr w:type="spellStart"/>
+      <w:proofErr w:type="gramStart"/>
+      <w:r>
+        <w:t>where</w:t>
+      </w:r>
+      <w:proofErr w:type="spellEnd"/>
+      <w:proofErr w:type="gramEnd"/>
+      <w:r>
+        <w:t xml:space="preserve"> </w:t>
+      </w:r>
+      <w:proofErr w:type="spellStart"/>
+      <w:r>
+        <w:t>numero_pedido</w:t>
+      </w:r>
+      <w:proofErr w:type="spellEnd"/>
+      <w:r>
+        <w:t xml:space="preserve"> in(</w:t>
+      </w:r>
+      <w:proofErr w:type="spellStart"/>
+      <w:r>
+        <w:t>select</w:t>
+      </w:r>
+      <w:proofErr w:type="spellEnd"/>
+      <w:r>
+        <w:t xml:space="preserve"> </w:t>
+      </w:r>
+      <w:proofErr w:type="spellStart"/>
+      <w:r>
+        <w:t>numero_pedido</w:t>
+      </w:r>
+      <w:proofErr w:type="spellEnd"/>
+      <w:r>
+        <w:t xml:space="preserve"> </w:t>
+      </w:r>
+      <w:proofErr w:type="spellStart"/>
+      <w:r>
+        <w:t>from</w:t>
+      </w:r>
+      <w:proofErr w:type="spellEnd"/>
+      <w:r>
+        <w:t xml:space="preserve"> pedidos</w:t>
       </w:r>
     </w:p>
     <w:p>
@@ -439,8 +1081,23 @@
         <w:contextualSpacing w:val="0"/>
         <w:jc w:val="both"/>
       </w:pPr>
-      <w:r>
-        <w:t>where id_cliente=1001);</w:t>
+      <w:proofErr w:type="spellStart"/>
+      <w:proofErr w:type="gramStart"/>
+      <w:r>
+        <w:t>where</w:t>
+      </w:r>
+      <w:proofErr w:type="spellEnd"/>
+      <w:proofErr w:type="gramEnd"/>
+      <w:r>
+        <w:t xml:space="preserve"> </w:t>
+      </w:r>
+      <w:proofErr w:type="spellStart"/>
+      <w:r>
+        <w:t>id_cliente</w:t>
+      </w:r>
+      <w:proofErr w:type="spellEnd"/>
+      <w:r>
+        <w:t>=1001);</w:t>
       </w:r>
     </w:p>
     <w:p>
@@ -471,31 +1128,171 @@
         <w:spacing w:line="240" w:lineRule="auto"/>
         <w:ind w:left="714"/>
         <w:jc w:val="both"/>
-      </w:pPr>
-      <w:r>
-        <w:t>select descripcion, Num, id_categoria from(</w:t>
-      </w:r>
-    </w:p>
-    <w:p>
-      <w:pPr>
-        <w:pStyle w:val="Prrafodelista"/>
-        <w:spacing w:line="240" w:lineRule="auto"/>
-        <w:ind w:left="714"/>
-        <w:jc w:val="both"/>
-      </w:pPr>
-      <w:r>
-        <w:t>select count(*) as Num, id_categoria from productos group by id_categoria)</w:t>
-      </w:r>
-    </w:p>
-    <w:p>
-      <w:pPr>
-        <w:pStyle w:val="Prrafodelista"/>
-        <w:spacing w:line="240" w:lineRule="auto"/>
-        <w:ind w:left="714"/>
-        <w:jc w:val="both"/>
-      </w:pPr>
-      <w:r>
-        <w:t>join categorias using (id_categoria)</w:t>
+        <w:rPr>
+          <w:lang w:val="en-US"/>
+        </w:rPr>
+      </w:pPr>
+      <w:proofErr w:type="gramStart"/>
+      <w:r>
+        <w:rPr>
+          <w:lang w:val="en-US"/>
+        </w:rPr>
+        <w:t>select</w:t>
+      </w:r>
+      <w:proofErr w:type="gramEnd"/>
+      <w:r>
+        <w:rPr>
+          <w:lang w:val="en-US"/>
+        </w:rPr>
+        <w:t xml:space="preserve"> </w:t>
+      </w:r>
+      <w:proofErr w:type="spellStart"/>
+      <w:r>
+        <w:rPr>
+          <w:lang w:val="en-US"/>
+        </w:rPr>
+        <w:t>descripcion</w:t>
+      </w:r>
+      <w:proofErr w:type="spellEnd"/>
+      <w:r>
+        <w:rPr>
+          <w:lang w:val="en-US"/>
+        </w:rPr>
+        <w:t xml:space="preserve">, Num, </w:t>
+      </w:r>
+      <w:proofErr w:type="spellStart"/>
+      <w:r>
+        <w:rPr>
+          <w:lang w:val="en-US"/>
+        </w:rPr>
+        <w:t>id_categoria</w:t>
+      </w:r>
+      <w:proofErr w:type="spellEnd"/>
+      <w:r>
+        <w:rPr>
+          <w:lang w:val="en-US"/>
+        </w:rPr>
+        <w:t xml:space="preserve"> from(</w:t>
+      </w:r>
+    </w:p>
+    <w:p>
+      <w:pPr>
+        <w:pStyle w:val="Prrafodelista"/>
+        <w:spacing w:line="240" w:lineRule="auto"/>
+        <w:ind w:left="714"/>
+        <w:jc w:val="both"/>
+        <w:rPr>
+          <w:lang w:val="en-US"/>
+        </w:rPr>
+      </w:pPr>
+      <w:proofErr w:type="gramStart"/>
+      <w:r>
+        <w:rPr>
+          <w:lang w:val="en-US"/>
+        </w:rPr>
+        <w:t>select</w:t>
+      </w:r>
+      <w:proofErr w:type="gramEnd"/>
+      <w:r>
+        <w:rPr>
+          <w:lang w:val="en-US"/>
+        </w:rPr>
+        <w:t xml:space="preserve"> count(*) as Num, </w:t>
+      </w:r>
+      <w:proofErr w:type="spellStart"/>
+      <w:r>
+        <w:rPr>
+          <w:lang w:val="en-US"/>
+        </w:rPr>
+        <w:t>id_categoria</w:t>
+      </w:r>
+      <w:proofErr w:type="spellEnd"/>
+      <w:r>
+        <w:rPr>
+          <w:lang w:val="en-US"/>
+        </w:rPr>
+        <w:t xml:space="preserve"> from </w:t>
+      </w:r>
+      <w:proofErr w:type="spellStart"/>
+      <w:r>
+        <w:rPr>
+          <w:lang w:val="en-US"/>
+        </w:rPr>
+        <w:t>productos</w:t>
+      </w:r>
+      <w:proofErr w:type="spellEnd"/>
+      <w:r>
+        <w:rPr>
+          <w:lang w:val="en-US"/>
+        </w:rPr>
+        <w:t xml:space="preserve"> group by </w:t>
+      </w:r>
+      <w:proofErr w:type="spellStart"/>
+      <w:r>
+        <w:rPr>
+          <w:lang w:val="en-US"/>
+        </w:rPr>
+        <w:t>id_categoria</w:t>
+      </w:r>
+      <w:proofErr w:type="spellEnd"/>
+      <w:r>
+        <w:rPr>
+          <w:lang w:val="en-US"/>
+        </w:rPr>
+        <w:t>)</w:t>
+      </w:r>
+    </w:p>
+    <w:p>
+      <w:pPr>
+        <w:pStyle w:val="Prrafodelista"/>
+        <w:spacing w:line="240" w:lineRule="auto"/>
+        <w:ind w:left="714"/>
+        <w:jc w:val="both"/>
+        <w:rPr>
+          <w:lang w:val="en-US"/>
+        </w:rPr>
+      </w:pPr>
+      <w:proofErr w:type="gramStart"/>
+      <w:r>
+        <w:rPr>
+          <w:lang w:val="en-US"/>
+        </w:rPr>
+        <w:t>join</w:t>
+      </w:r>
+      <w:proofErr w:type="gramEnd"/>
+      <w:r>
+        <w:rPr>
+          <w:lang w:val="en-US"/>
+        </w:rPr>
+        <w:t xml:space="preserve"> </w:t>
+      </w:r>
+      <w:proofErr w:type="spellStart"/>
+      <w:r>
+        <w:rPr>
+          <w:lang w:val="en-US"/>
+        </w:rPr>
+        <w:t>categorias</w:t>
+      </w:r>
+      <w:proofErr w:type="spellEnd"/>
+      <w:r>
+        <w:rPr>
+          <w:lang w:val="en-US"/>
+        </w:rPr>
+        <w:t xml:space="preserve"> using (</w:t>
+      </w:r>
+      <w:proofErr w:type="spellStart"/>
+      <w:r>
+        <w:rPr>
+          <w:lang w:val="en-US"/>
+        </w:rPr>
+        <w:t>id_categoria</w:t>
+      </w:r>
+      <w:proofErr w:type="spellEnd"/>
+      <w:r>
+        <w:rPr>
+          <w:lang w:val="en-US"/>
+        </w:rPr>
+        <w:t>)</w:t>
       </w:r>
     </w:p>
     <w:p>
@@ -505,9 +1302,37 @@
         <w:ind w:left="714"/>
         <w:contextualSpacing w:val="0"/>
         <w:jc w:val="both"/>
-      </w:pPr>
-      <w:r>
-        <w:t>where Num &gt; 5 Order by id_categoria;</w:t>
+        <w:rPr>
+          <w:lang w:val="en-US"/>
+        </w:rPr>
+      </w:pPr>
+      <w:proofErr w:type="gramStart"/>
+      <w:r>
+        <w:rPr>
+          <w:lang w:val="en-US"/>
+        </w:rPr>
+        <w:t>where</w:t>
+      </w:r>
+      <w:proofErr w:type="gramEnd"/>
+      <w:r>
+        <w:rPr>
+          <w:lang w:val="en-US"/>
+        </w:rPr>
+        <w:t xml:space="preserve"> Num &gt; 5 Order by </w:t>
+      </w:r>
+      <w:proofErr w:type="spellStart"/>
+      <w:r>
+        <w:rPr>
+          <w:lang w:val="en-US"/>
+        </w:rPr>
+        <w:t>id_categoria</w:t>
+      </w:r>
+      <w:proofErr w:type="spellEnd"/>
+      <w:r>
+        <w:rPr>
+          <w:lang w:val="en-US"/>
+        </w:rPr>
+        <w:t>;</w:t>
       </w:r>
     </w:p>
     <w:p>
@@ -523,7 +1348,6 @@
         <w:rPr>
           <w:b/>
         </w:rPr>
-        <w:lastRenderedPageBreak/>
         <w:t>En los ejercicios que siguen se supone que no se va a hacer descuento a los clientes.</w:t>
       </w:r>
     </w:p>
@@ -546,6 +1370,7 @@
         <w:rPr>
           <w:b/>
         </w:rPr>
+        <w:lastRenderedPageBreak/>
         <w:t xml:space="preserve">Muestra nombre, apellidos e identificador de los clientes que </w:t>
       </w:r>
       <w:r>
@@ -586,52 +1411,252 @@
         <w:ind w:left="714"/>
         <w:jc w:val="both"/>
       </w:pPr>
-      <w:r>
-        <w:t xml:space="preserve">select nombre, apellidos, id_cliente, TOTAL from clientes , </w:t>
-      </w:r>
-    </w:p>
-    <w:p>
-      <w:pPr>
-        <w:pStyle w:val="Prrafodelista"/>
-        <w:spacing w:line="240" w:lineRule="auto"/>
-        <w:ind w:left="714"/>
-        <w:jc w:val="both"/>
-      </w:pPr>
-      <w:r>
-        <w:t>(select DISTINCT sum(precio * cantidad) as TOTAL , id_cliente as cli from detalles_pedidos natural join pedidos</w:t>
-      </w:r>
-    </w:p>
-    <w:p>
-      <w:pPr>
-        <w:pStyle w:val="Prrafodelista"/>
-        <w:spacing w:line="240" w:lineRule="auto"/>
-        <w:ind w:left="714"/>
-        <w:jc w:val="both"/>
-      </w:pPr>
-      <w:r>
-        <w:t>where numero_producto in(select numero_producto from productos where id_categoria=1)</w:t>
-      </w:r>
-    </w:p>
-    <w:p>
-      <w:pPr>
-        <w:pStyle w:val="Prrafodelista"/>
-        <w:spacing w:line="240" w:lineRule="auto"/>
-        <w:ind w:left="714"/>
-        <w:jc w:val="both"/>
-      </w:pPr>
-      <w:r>
-        <w:t>group by id_cliente</w:t>
-      </w:r>
-    </w:p>
-    <w:p>
-      <w:pPr>
-        <w:pStyle w:val="Prrafodelista"/>
-        <w:spacing w:line="240" w:lineRule="auto"/>
-        <w:ind w:left="714"/>
-        <w:jc w:val="both"/>
-      </w:pPr>
-      <w:r>
-        <w:t>having sum(precio * cantidad)&gt;14000)</w:t>
+      <w:proofErr w:type="spellStart"/>
+      <w:proofErr w:type="gramStart"/>
+      <w:r>
+        <w:t>select</w:t>
+      </w:r>
+      <w:proofErr w:type="spellEnd"/>
+      <w:proofErr w:type="gramEnd"/>
+      <w:r>
+        <w:t xml:space="preserve"> nombre, apellidos, </w:t>
+      </w:r>
+      <w:proofErr w:type="spellStart"/>
+      <w:r>
+        <w:t>id_cliente</w:t>
+      </w:r>
+      <w:proofErr w:type="spellEnd"/>
+      <w:r>
+        <w:t xml:space="preserve">, TOTAL </w:t>
+      </w:r>
+      <w:proofErr w:type="spellStart"/>
+      <w:r>
+        <w:t>from</w:t>
+      </w:r>
+      <w:proofErr w:type="spellEnd"/>
+      <w:r>
+        <w:t xml:space="preserve"> clientes , </w:t>
+      </w:r>
+    </w:p>
+    <w:p>
+      <w:pPr>
+        <w:pStyle w:val="Prrafodelista"/>
+        <w:spacing w:line="240" w:lineRule="auto"/>
+        <w:ind w:left="714"/>
+        <w:jc w:val="both"/>
+      </w:pPr>
+      <w:r>
+        <w:t>(</w:t>
+      </w:r>
+      <w:proofErr w:type="spellStart"/>
+      <w:proofErr w:type="gramStart"/>
+      <w:r>
+        <w:t>select</w:t>
+      </w:r>
+      <w:proofErr w:type="spellEnd"/>
+      <w:proofErr w:type="gramEnd"/>
+      <w:r>
+        <w:t xml:space="preserve"> DISTINCT </w:t>
+      </w:r>
+      <w:proofErr w:type="spellStart"/>
+      <w:r>
+        <w:t>sum</w:t>
+      </w:r>
+      <w:proofErr w:type="spellEnd"/>
+      <w:r>
+        <w:t xml:space="preserve">(precio * cantidad) as TOTAL , </w:t>
+      </w:r>
+      <w:proofErr w:type="spellStart"/>
+      <w:r>
+        <w:t>id_cliente</w:t>
+      </w:r>
+      <w:proofErr w:type="spellEnd"/>
+      <w:r>
+        <w:t xml:space="preserve"> as </w:t>
+      </w:r>
+      <w:proofErr w:type="spellStart"/>
+      <w:r>
+        <w:t>cli</w:t>
+      </w:r>
+      <w:proofErr w:type="spellEnd"/>
+      <w:r>
+        <w:t xml:space="preserve"> </w:t>
+      </w:r>
+      <w:proofErr w:type="spellStart"/>
+      <w:r>
+        <w:t>from</w:t>
+      </w:r>
+      <w:proofErr w:type="spellEnd"/>
+      <w:r>
+        <w:t xml:space="preserve"> </w:t>
+      </w:r>
+      <w:proofErr w:type="spellStart"/>
+      <w:r>
+        <w:t>detalles_pedidos</w:t>
+      </w:r>
+      <w:proofErr w:type="spellEnd"/>
+      <w:r>
+        <w:t xml:space="preserve"> natural </w:t>
+      </w:r>
+      <w:proofErr w:type="spellStart"/>
+      <w:r>
+        <w:t>join</w:t>
+      </w:r>
+      <w:proofErr w:type="spellEnd"/>
+      <w:r>
+        <w:t xml:space="preserve"> pedidos</w:t>
+      </w:r>
+    </w:p>
+    <w:p>
+      <w:pPr>
+        <w:pStyle w:val="Prrafodelista"/>
+        <w:spacing w:line="240" w:lineRule="auto"/>
+        <w:ind w:left="714"/>
+        <w:jc w:val="both"/>
+      </w:pPr>
+      <w:proofErr w:type="spellStart"/>
+      <w:proofErr w:type="gramStart"/>
+      <w:r>
+        <w:t>where</w:t>
+      </w:r>
+      <w:proofErr w:type="spellEnd"/>
+      <w:proofErr w:type="gramEnd"/>
+      <w:r>
+        <w:t xml:space="preserve"> </w:t>
+      </w:r>
+      <w:proofErr w:type="spellStart"/>
+      <w:r>
+        <w:t>numero_producto</w:t>
+      </w:r>
+      <w:proofErr w:type="spellEnd"/>
+      <w:r>
+        <w:t xml:space="preserve"> in(</w:t>
+      </w:r>
+      <w:proofErr w:type="spellStart"/>
+      <w:r>
+        <w:t>select</w:t>
+      </w:r>
+      <w:proofErr w:type="spellEnd"/>
+      <w:r>
+        <w:t xml:space="preserve"> </w:t>
+      </w:r>
+      <w:proofErr w:type="spellStart"/>
+      <w:r>
+        <w:t>numero_producto</w:t>
+      </w:r>
+      <w:proofErr w:type="spellEnd"/>
+      <w:r>
+        <w:t xml:space="preserve"> </w:t>
+      </w:r>
+      <w:proofErr w:type="spellStart"/>
+      <w:r>
+        <w:t>from</w:t>
+      </w:r>
+      <w:proofErr w:type="spellEnd"/>
+      <w:r>
+        <w:t xml:space="preserve"> productos </w:t>
+      </w:r>
+      <w:proofErr w:type="spellStart"/>
+      <w:r>
+        <w:t>where</w:t>
+      </w:r>
+      <w:proofErr w:type="spellEnd"/>
+      <w:r>
+        <w:t xml:space="preserve"> </w:t>
+      </w:r>
+      <w:proofErr w:type="spellStart"/>
+      <w:r>
+        <w:t>id_categoria</w:t>
+      </w:r>
+      <w:proofErr w:type="spellEnd"/>
+      <w:r>
+        <w:t>=1)</w:t>
+      </w:r>
+    </w:p>
+    <w:p>
+      <w:pPr>
+        <w:pStyle w:val="Prrafodelista"/>
+        <w:spacing w:line="240" w:lineRule="auto"/>
+        <w:ind w:left="714"/>
+        <w:jc w:val="both"/>
+        <w:rPr>
+          <w:lang w:val="en-US"/>
+        </w:rPr>
+      </w:pPr>
+      <w:proofErr w:type="gramStart"/>
+      <w:r>
+        <w:rPr>
+          <w:lang w:val="en-US"/>
+        </w:rPr>
+        <w:t>group</w:t>
+      </w:r>
+      <w:proofErr w:type="gramEnd"/>
+      <w:r>
+        <w:rPr>
+          <w:lang w:val="en-US"/>
+        </w:rPr>
+        <w:t xml:space="preserve"> by </w:t>
+      </w:r>
+      <w:proofErr w:type="spellStart"/>
+      <w:r>
+        <w:rPr>
+          <w:lang w:val="en-US"/>
+        </w:rPr>
+        <w:t>id_cliente</w:t>
+      </w:r>
+      <w:proofErr w:type="spellEnd"/>
+    </w:p>
+    <w:p>
+      <w:pPr>
+        <w:pStyle w:val="Prrafodelista"/>
+        <w:spacing w:line="240" w:lineRule="auto"/>
+        <w:ind w:left="714"/>
+        <w:jc w:val="both"/>
+        <w:rPr>
+          <w:lang w:val="en-US"/>
+        </w:rPr>
+      </w:pPr>
+      <w:proofErr w:type="gramStart"/>
+      <w:r>
+        <w:rPr>
+          <w:lang w:val="en-US"/>
+        </w:rPr>
+        <w:t>having</w:t>
+      </w:r>
+      <w:proofErr w:type="gramEnd"/>
+      <w:r>
+        <w:rPr>
+          <w:lang w:val="en-US"/>
+        </w:rPr>
+        <w:t xml:space="preserve"> sum(</w:t>
+      </w:r>
+      <w:proofErr w:type="spellStart"/>
+      <w:r>
+        <w:rPr>
+          <w:lang w:val="en-US"/>
+        </w:rPr>
+        <w:t>precio</w:t>
+      </w:r>
+      <w:proofErr w:type="spellEnd"/>
+      <w:r>
+        <w:rPr>
+          <w:lang w:val="en-US"/>
+        </w:rPr>
+        <w:t xml:space="preserve"> * </w:t>
+      </w:r>
+      <w:proofErr w:type="spellStart"/>
+      <w:r>
+        <w:rPr>
+          <w:lang w:val="en-US"/>
+        </w:rPr>
+        <w:t>cantidad</w:t>
+      </w:r>
+      <w:proofErr w:type="spellEnd"/>
+      <w:r>
+        <w:rPr>
+          <w:lang w:val="en-US"/>
+        </w:rPr>
+        <w:t>)&gt;14000)</w:t>
       </w:r>
     </w:p>
     <w:p>
@@ -642,8 +1667,31 @@
         <w:contextualSpacing w:val="0"/>
         <w:jc w:val="both"/>
       </w:pPr>
-      <w:r>
-        <w:t>where id_cliente=cli;</w:t>
+      <w:proofErr w:type="spellStart"/>
+      <w:proofErr w:type="gramStart"/>
+      <w:r>
+        <w:t>where</w:t>
+      </w:r>
+      <w:proofErr w:type="spellEnd"/>
+      <w:proofErr w:type="gramEnd"/>
+      <w:r>
+        <w:t xml:space="preserve"> </w:t>
+      </w:r>
+      <w:proofErr w:type="spellStart"/>
+      <w:r>
+        <w:t>id_cliente</w:t>
+      </w:r>
+      <w:proofErr w:type="spellEnd"/>
+      <w:r>
+        <w:t>=</w:t>
+      </w:r>
+      <w:proofErr w:type="spellStart"/>
+      <w:r>
+        <w:t>cli</w:t>
+      </w:r>
+      <w:proofErr w:type="spellEnd"/>
+      <w:r>
+        <w:t>;</w:t>
       </w:r>
     </w:p>
     <w:p>
@@ -664,8 +1712,13 @@
         <w:jc w:val="both"/>
       </w:pPr>
       <w:r>
-        <w:t>//quieres coger de dos tablas para sacarlo, consulta multitabla</w:t>
-      </w:r>
+        <w:t xml:space="preserve">//quieres coger de dos tablas para sacarlo, consulta </w:t>
+      </w:r>
+      <w:proofErr w:type="spellStart"/>
+      <w:r>
+        <w:t>multitabla</w:t>
+      </w:r>
+      <w:proofErr w:type="spellEnd"/>
     </w:p>
     <w:p>
       <w:pPr>
@@ -720,19 +1773,77 @@
         <w:ind w:left="714"/>
         <w:jc w:val="both"/>
       </w:pPr>
-      <w:r>
-        <w:t xml:space="preserve">select sum(precio), id_empleado from detalles_pedidos </w:t>
-      </w:r>
-    </w:p>
-    <w:p>
-      <w:pPr>
-        <w:pStyle w:val="Prrafodelista"/>
-        <w:spacing w:line="240" w:lineRule="auto"/>
-        <w:ind w:left="714"/>
-        <w:jc w:val="both"/>
-      </w:pPr>
-      <w:r>
-        <w:t>natural join pedidos</w:t>
+      <w:proofErr w:type="spellStart"/>
+      <w:proofErr w:type="gramStart"/>
+      <w:r>
+        <w:t>select</w:t>
+      </w:r>
+      <w:proofErr w:type="spellEnd"/>
+      <w:proofErr w:type="gramEnd"/>
+      <w:r>
+        <w:t xml:space="preserve"> </w:t>
+      </w:r>
+      <w:proofErr w:type="spellStart"/>
+      <w:r>
+        <w:t>sum</w:t>
+      </w:r>
+      <w:proofErr w:type="spellEnd"/>
+      <w:r>
+        <w:t>(precio</w:t>
+      </w:r>
+      <w:r>
+        <w:t>*cantidad</w:t>
+      </w:r>
+      <w:r>
+        <w:t xml:space="preserve">), </w:t>
+      </w:r>
+      <w:proofErr w:type="spellStart"/>
+      <w:r>
+        <w:t>id_empleado</w:t>
+      </w:r>
+      <w:proofErr w:type="spellEnd"/>
+      <w:r>
+        <w:t xml:space="preserve"> </w:t>
+      </w:r>
+      <w:proofErr w:type="spellStart"/>
+      <w:r>
+        <w:t>from</w:t>
+      </w:r>
+      <w:proofErr w:type="spellEnd"/>
+      <w:r>
+        <w:t xml:space="preserve"> </w:t>
+      </w:r>
+      <w:proofErr w:type="spellStart"/>
+      <w:r>
+        <w:t>detalles_pedidos</w:t>
+      </w:r>
+      <w:proofErr w:type="spellEnd"/>
+      <w:r>
+        <w:t xml:space="preserve"> </w:t>
+      </w:r>
+    </w:p>
+    <w:p>
+      <w:pPr>
+        <w:pStyle w:val="Prrafodelista"/>
+        <w:spacing w:line="240" w:lineRule="auto"/>
+        <w:ind w:left="714"/>
+        <w:jc w:val="both"/>
+      </w:pPr>
+      <w:proofErr w:type="gramStart"/>
+      <w:r>
+        <w:t>natural</w:t>
+      </w:r>
+      <w:proofErr w:type="gramEnd"/>
+      <w:r>
+        <w:t xml:space="preserve"> </w:t>
+      </w:r>
+      <w:proofErr w:type="spellStart"/>
+      <w:r>
+        <w:t>join</w:t>
+      </w:r>
+      <w:proofErr w:type="spellEnd"/>
+      <w:r>
+        <w:t xml:space="preserve"> pedidos</w:t>
       </w:r>
     </w:p>
     <w:p>
@@ -743,8 +1854,31 @@
         <w:contextualSpacing w:val="0"/>
         <w:jc w:val="both"/>
       </w:pPr>
-      <w:r>
-        <w:t>group by id_empleado;</w:t>
+      <w:proofErr w:type="spellStart"/>
+      <w:proofErr w:type="gramStart"/>
+      <w:r>
+        <w:t>group</w:t>
+      </w:r>
+      <w:proofErr w:type="spellEnd"/>
+      <w:proofErr w:type="gramEnd"/>
+      <w:r>
+        <w:t xml:space="preserve"> </w:t>
+      </w:r>
+      <w:proofErr w:type="spellStart"/>
+      <w:r>
+        <w:t>by</w:t>
+      </w:r>
+      <w:proofErr w:type="spellEnd"/>
+      <w:r>
+        <w:t xml:space="preserve"> </w:t>
+      </w:r>
+      <w:proofErr w:type="spellStart"/>
+      <w:r>
+        <w:t>id_empleado</w:t>
+      </w:r>
+      <w:proofErr w:type="spellEnd"/>
+      <w:r>
+        <w:t>;</w:t>
       </w:r>
     </w:p>
     <w:p>
@@ -788,30 +1922,123 @@
         <w:ind w:left="714"/>
         <w:jc w:val="both"/>
       </w:pPr>
-      <w:r>
-        <w:t xml:space="preserve">select sum(precio), id_empleado from detalles_pedidos </w:t>
-      </w:r>
-    </w:p>
-    <w:p>
-      <w:pPr>
-        <w:pStyle w:val="Prrafodelista"/>
-        <w:spacing w:line="240" w:lineRule="auto"/>
-        <w:ind w:left="714"/>
-        <w:jc w:val="both"/>
-      </w:pPr>
-      <w:r>
-        <w:t>natural join pedidos</w:t>
-      </w:r>
-    </w:p>
-    <w:p>
-      <w:pPr>
-        <w:pStyle w:val="Prrafodelista"/>
-        <w:spacing w:line="240" w:lineRule="auto"/>
-        <w:ind w:left="714"/>
-        <w:jc w:val="both"/>
-      </w:pPr>
-      <w:r>
-        <w:t>where id_empleado in(701,702,703)</w:t>
+      <w:proofErr w:type="spellStart"/>
+      <w:r>
+        <w:t>select</w:t>
+      </w:r>
+      <w:proofErr w:type="spellEnd"/>
+      <w:r>
+        <w:t xml:space="preserve"> </w:t>
+      </w:r>
+      <w:proofErr w:type="spellStart"/>
+      <w:r>
+        <w:t>sum</w:t>
+      </w:r>
+      <w:proofErr w:type="spellEnd"/>
+      <w:r>
+        <w:t>(precio</w:t>
+      </w:r>
+      <w:r>
+        <w:t>*cantidad</w:t>
+      </w:r>
+      <w:r>
+        <w:t xml:space="preserve">), </w:t>
+      </w:r>
+      <w:proofErr w:type="spellStart"/>
+      <w:r>
+        <w:t>id_empleado</w:t>
+      </w:r>
+      <w:proofErr w:type="spellEnd"/>
+      <w:r>
+        <w:t xml:space="preserve"> </w:t>
+      </w:r>
+      <w:proofErr w:type="spellStart"/>
+      <w:r>
+        <w:t>from</w:t>
+      </w:r>
+      <w:proofErr w:type="spellEnd"/>
+      <w:r>
+        <w:t xml:space="preserve"> </w:t>
+      </w:r>
+      <w:proofErr w:type="spellStart"/>
+      <w:r>
+        <w:t>detalles_pedidos</w:t>
+      </w:r>
+      <w:proofErr w:type="spellEnd"/>
+      <w:r>
+        <w:t xml:space="preserve"> </w:t>
+      </w:r>
+    </w:p>
+    <w:p>
+      <w:pPr>
+        <w:pStyle w:val="Prrafodelista"/>
+        <w:spacing w:line="240" w:lineRule="auto"/>
+        <w:ind w:left="714"/>
+        <w:jc w:val="both"/>
+        <w:rPr>
+          <w:lang w:val="en-US"/>
+        </w:rPr>
+      </w:pPr>
+      <w:proofErr w:type="gramStart"/>
+      <w:r>
+        <w:rPr>
+          <w:lang w:val="en-US"/>
+        </w:rPr>
+        <w:t>natural</w:t>
+      </w:r>
+      <w:proofErr w:type="gramEnd"/>
+      <w:r>
+        <w:rPr>
+          <w:lang w:val="en-US"/>
+        </w:rPr>
+        <w:t xml:space="preserve"> join </w:t>
+      </w:r>
+      <w:proofErr w:type="spellStart"/>
+      <w:r>
+        <w:rPr>
+          <w:lang w:val="en-US"/>
+        </w:rPr>
+        <w:t>pedidos</w:t>
+      </w:r>
+      <w:proofErr w:type="spellEnd"/>
+    </w:p>
+    <w:p>
+      <w:pPr>
+        <w:pStyle w:val="Prrafodelista"/>
+        <w:spacing w:line="240" w:lineRule="auto"/>
+        <w:ind w:left="714"/>
+        <w:jc w:val="both"/>
+        <w:rPr>
+          <w:lang w:val="en-US"/>
+        </w:rPr>
+      </w:pPr>
+      <w:proofErr w:type="gramStart"/>
+      <w:r>
+        <w:rPr>
+          <w:lang w:val="en-US"/>
+        </w:rPr>
+        <w:t>where</w:t>
+      </w:r>
+      <w:proofErr w:type="gramEnd"/>
+      <w:r>
+        <w:rPr>
+          <w:lang w:val="en-US"/>
+        </w:rPr>
+        <w:t xml:space="preserve"> </w:t>
+      </w:r>
+      <w:proofErr w:type="spellStart"/>
+      <w:r>
+        <w:rPr>
+          <w:lang w:val="en-US"/>
+        </w:rPr>
+        <w:t>id_empleado</w:t>
+      </w:r>
+      <w:proofErr w:type="spellEnd"/>
+      <w:r>
+        <w:rPr>
+          <w:lang w:val="en-US"/>
+        </w:rPr>
+        <w:t xml:space="preserve"> in(701,702,703)</w:t>
       </w:r>
     </w:p>
     <w:p>
@@ -822,8 +2049,31 @@
         <w:contextualSpacing w:val="0"/>
         <w:jc w:val="both"/>
       </w:pPr>
-      <w:r>
-        <w:t>group by id_empleado;</w:t>
+      <w:proofErr w:type="spellStart"/>
+      <w:proofErr w:type="gramStart"/>
+      <w:r>
+        <w:t>group</w:t>
+      </w:r>
+      <w:proofErr w:type="spellEnd"/>
+      <w:proofErr w:type="gramEnd"/>
+      <w:r>
+        <w:t xml:space="preserve"> </w:t>
+      </w:r>
+      <w:proofErr w:type="spellStart"/>
+      <w:r>
+        <w:t>by</w:t>
+      </w:r>
+      <w:proofErr w:type="spellEnd"/>
+      <w:r>
+        <w:t xml:space="preserve"> </w:t>
+      </w:r>
+      <w:proofErr w:type="spellStart"/>
+      <w:r>
+        <w:t>id_empleado</w:t>
+      </w:r>
+      <w:proofErr w:type="spellEnd"/>
+      <w:r>
+        <w:t>;</w:t>
       </w:r>
     </w:p>
     <w:p>
@@ -867,41 +2117,181 @@
         <w:ind w:left="714"/>
         <w:jc w:val="both"/>
       </w:pPr>
-      <w:r>
-        <w:t>select nombre, apellidos, id_empleado, TOTAL from empleados,(select sum(precio*cantidad) as TOTAL, id_empleado as emp from detalles_pedidos</w:t>
-      </w:r>
-    </w:p>
-    <w:p>
-      <w:pPr>
-        <w:pStyle w:val="Prrafodelista"/>
-        <w:spacing w:line="240" w:lineRule="auto"/>
-        <w:ind w:left="714"/>
-        <w:jc w:val="both"/>
-      </w:pPr>
-      <w:r>
-        <w:t>natural join pedidos</w:t>
-      </w:r>
-    </w:p>
-    <w:p>
-      <w:pPr>
-        <w:pStyle w:val="Prrafodelista"/>
-        <w:spacing w:line="240" w:lineRule="auto"/>
-        <w:ind w:left="714"/>
-        <w:jc w:val="both"/>
-      </w:pPr>
-      <w:r>
-        <w:t>group by id_empleado</w:t>
-      </w:r>
-    </w:p>
-    <w:p>
-      <w:pPr>
-        <w:pStyle w:val="Prrafodelista"/>
-        <w:spacing w:line="240" w:lineRule="auto"/>
-        <w:ind w:left="714"/>
-        <w:jc w:val="both"/>
-      </w:pPr>
-      <w:r>
-        <w:t>order by TOTAL desc)</w:t>
+      <w:proofErr w:type="spellStart"/>
+      <w:proofErr w:type="gramStart"/>
+      <w:r>
+        <w:t>select</w:t>
+      </w:r>
+      <w:proofErr w:type="spellEnd"/>
+      <w:proofErr w:type="gramEnd"/>
+      <w:r>
+        <w:t xml:space="preserve"> nombre, apellidos, </w:t>
+      </w:r>
+      <w:proofErr w:type="spellStart"/>
+      <w:r>
+        <w:t>id_empleado</w:t>
+      </w:r>
+      <w:proofErr w:type="spellEnd"/>
+      <w:r>
+        <w:t xml:space="preserve">, TOTAL </w:t>
+      </w:r>
+      <w:proofErr w:type="spellStart"/>
+      <w:r>
+        <w:t>from</w:t>
+      </w:r>
+      <w:proofErr w:type="spellEnd"/>
+      <w:r>
+        <w:t xml:space="preserve"> empleados,(</w:t>
+      </w:r>
+      <w:proofErr w:type="spellStart"/>
+      <w:r>
+        <w:t>select</w:t>
+      </w:r>
+      <w:proofErr w:type="spellEnd"/>
+      <w:r>
+        <w:t xml:space="preserve"> </w:t>
+      </w:r>
+      <w:proofErr w:type="spellStart"/>
+      <w:r>
+        <w:t>sum</w:t>
+      </w:r>
+      <w:proofErr w:type="spellEnd"/>
+      <w:r>
+        <w:t xml:space="preserve">(precio*cantidad) as TOTAL, </w:t>
+      </w:r>
+      <w:proofErr w:type="spellStart"/>
+      <w:r>
+        <w:t>id_empleado</w:t>
+      </w:r>
+      <w:proofErr w:type="spellEnd"/>
+      <w:r>
+        <w:t xml:space="preserve"> as </w:t>
+      </w:r>
+      <w:proofErr w:type="spellStart"/>
+      <w:r>
+        <w:t>emp</w:t>
+      </w:r>
+      <w:proofErr w:type="spellEnd"/>
+      <w:r>
+        <w:t xml:space="preserve"> </w:t>
+      </w:r>
+      <w:proofErr w:type="spellStart"/>
+      <w:r>
+        <w:t>from</w:t>
+      </w:r>
+      <w:proofErr w:type="spellEnd"/>
+      <w:r>
+        <w:t xml:space="preserve"> </w:t>
+      </w:r>
+      <w:proofErr w:type="spellStart"/>
+      <w:r>
+        <w:t>detalles_pedidos</w:t>
+      </w:r>
+      <w:proofErr w:type="spellEnd"/>
+    </w:p>
+    <w:p>
+      <w:pPr>
+        <w:pStyle w:val="Prrafodelista"/>
+        <w:spacing w:line="240" w:lineRule="auto"/>
+        <w:ind w:left="714"/>
+        <w:jc w:val="both"/>
+        <w:rPr>
+          <w:lang w:val="en-US"/>
+        </w:rPr>
+      </w:pPr>
+      <w:proofErr w:type="gramStart"/>
+      <w:r>
+        <w:rPr>
+          <w:lang w:val="en-US"/>
+        </w:rPr>
+        <w:t>natural</w:t>
+      </w:r>
+      <w:proofErr w:type="gramEnd"/>
+      <w:r>
+        <w:rPr>
+          <w:lang w:val="en-US"/>
+        </w:rPr>
+        <w:t xml:space="preserve"> join </w:t>
+      </w:r>
+      <w:proofErr w:type="spellStart"/>
+      <w:r>
+        <w:rPr>
+          <w:lang w:val="en-US"/>
+        </w:rPr>
+        <w:t>pedidos</w:t>
+      </w:r>
+      <w:proofErr w:type="spellEnd"/>
+    </w:p>
+    <w:p>
+      <w:pPr>
+        <w:pStyle w:val="Prrafodelista"/>
+        <w:spacing w:line="240" w:lineRule="auto"/>
+        <w:ind w:left="714"/>
+        <w:jc w:val="both"/>
+        <w:rPr>
+          <w:lang w:val="en-US"/>
+        </w:rPr>
+      </w:pPr>
+      <w:proofErr w:type="gramStart"/>
+      <w:r>
+        <w:rPr>
+          <w:lang w:val="en-US"/>
+        </w:rPr>
+        <w:t>group</w:t>
+      </w:r>
+      <w:proofErr w:type="gramEnd"/>
+      <w:r>
+        <w:rPr>
+          <w:lang w:val="en-US"/>
+        </w:rPr>
+        <w:t xml:space="preserve"> by </w:t>
+      </w:r>
+      <w:proofErr w:type="spellStart"/>
+      <w:r>
+        <w:rPr>
+          <w:lang w:val="en-US"/>
+        </w:rPr>
+        <w:t>id_empleado</w:t>
+      </w:r>
+      <w:proofErr w:type="spellEnd"/>
+    </w:p>
+    <w:p>
+      <w:pPr>
+        <w:pStyle w:val="Prrafodelista"/>
+        <w:spacing w:line="240" w:lineRule="auto"/>
+        <w:ind w:left="714"/>
+        <w:jc w:val="both"/>
+        <w:rPr>
+          <w:lang w:val="en-US"/>
+        </w:rPr>
+      </w:pPr>
+      <w:proofErr w:type="gramStart"/>
+      <w:r>
+        <w:rPr>
+          <w:lang w:val="en-US"/>
+        </w:rPr>
+        <w:t>order</w:t>
+      </w:r>
+      <w:proofErr w:type="gramEnd"/>
+      <w:r>
+        <w:rPr>
+          <w:lang w:val="en-US"/>
+        </w:rPr>
+        <w:t xml:space="preserve"> by TOTAL </w:t>
+      </w:r>
+      <w:proofErr w:type="spellStart"/>
+      <w:r>
+        <w:rPr>
+          <w:lang w:val="en-US"/>
+        </w:rPr>
+        <w:t>desc</w:t>
+      </w:r>
+      <w:proofErr w:type="spellEnd"/>
+      <w:r>
+        <w:rPr>
+          <w:lang w:val="en-US"/>
+        </w:rPr>
+        <w:t>)</w:t>
       </w:r>
     </w:p>
     <w:p>
@@ -911,9 +2301,65 @@
         <w:ind w:left="714"/>
         <w:contextualSpacing w:val="0"/>
         <w:jc w:val="both"/>
-      </w:pPr>
-      <w:r>
-        <w:t>where id_empleado=emp and rownum&lt;=3;</w:t>
+        <w:rPr>
+          <w:lang w:val="en-US"/>
+        </w:rPr>
+      </w:pPr>
+      <w:proofErr w:type="gramStart"/>
+      <w:r>
+        <w:rPr>
+          <w:lang w:val="en-US"/>
+        </w:rPr>
+        <w:t>where</w:t>
+      </w:r>
+      <w:proofErr w:type="gramEnd"/>
+      <w:r>
+        <w:rPr>
+          <w:lang w:val="en-US"/>
+        </w:rPr>
+        <w:t xml:space="preserve"> </w:t>
+      </w:r>
+      <w:proofErr w:type="spellStart"/>
+      <w:r>
+        <w:rPr>
+          <w:lang w:val="en-US"/>
+        </w:rPr>
+        <w:t>id_empleado</w:t>
+      </w:r>
+      <w:proofErr w:type="spellEnd"/>
+      <w:r>
+        <w:rPr>
+          <w:lang w:val="en-US"/>
+        </w:rPr>
+        <w:t>=</w:t>
+      </w:r>
+      <w:proofErr w:type="spellStart"/>
+      <w:r>
+        <w:rPr>
+          <w:lang w:val="en-US"/>
+        </w:rPr>
+        <w:t>emp</w:t>
+      </w:r>
+      <w:proofErr w:type="spellEnd"/>
+      <w:r>
+        <w:rPr>
+          <w:lang w:val="en-US"/>
+        </w:rPr>
+        <w:t xml:space="preserve"> and </w:t>
+      </w:r>
+      <w:proofErr w:type="spellStart"/>
+      <w:r>
+        <w:rPr>
+          <w:lang w:val="en-US"/>
+        </w:rPr>
+        <w:t>rownum</w:t>
+      </w:r>
+      <w:proofErr w:type="spellEnd"/>
+      <w:r>
+        <w:rPr>
+          <w:lang w:val="en-US"/>
+        </w:rPr>
+        <w:t>&lt;=3;</w:t>
       </w:r>
     </w:p>
     <w:p>
@@ -1005,30 +2451,195 @@
         <w:ind w:left="714"/>
         <w:jc w:val="both"/>
       </w:pPr>
-      <w:r>
-        <w:t>select distinct prov.nombre, prod.nombre, dias_envio from productos_proveedores pp, proveedores prov, productos prod</w:t>
-      </w:r>
-    </w:p>
-    <w:p>
-      <w:pPr>
-        <w:pStyle w:val="Prrafodelista"/>
-        <w:spacing w:line="240" w:lineRule="auto"/>
-        <w:ind w:left="714"/>
-        <w:jc w:val="both"/>
-      </w:pPr>
-      <w:r>
-        <w:t>where prov.id_prov = pp.id_prov and prod.numero_producto = pp.numero_producto</w:t>
-      </w:r>
-    </w:p>
-    <w:p>
-      <w:pPr>
-        <w:pStyle w:val="Prrafodelista"/>
-        <w:spacing w:line="240" w:lineRule="auto"/>
-        <w:ind w:left="714"/>
-        <w:jc w:val="both"/>
-      </w:pPr>
-      <w:r>
-        <w:t>and dias_envio&lt;=all(select dias_envio from productos_proveedores);</w:t>
+      <w:proofErr w:type="spellStart"/>
+      <w:proofErr w:type="gramStart"/>
+      <w:r>
+        <w:t>select</w:t>
+      </w:r>
+      <w:proofErr w:type="spellEnd"/>
+      <w:proofErr w:type="gramEnd"/>
+      <w:r>
+        <w:t xml:space="preserve"> </w:t>
+      </w:r>
+      <w:proofErr w:type="spellStart"/>
+      <w:r>
+        <w:t>distinct</w:t>
+      </w:r>
+      <w:proofErr w:type="spellEnd"/>
+      <w:r>
+        <w:t xml:space="preserve"> </w:t>
+      </w:r>
+      <w:proofErr w:type="spellStart"/>
+      <w:r>
+        <w:t>prov.nombre</w:t>
+      </w:r>
+      <w:proofErr w:type="spellEnd"/>
+      <w:r>
+        <w:t xml:space="preserve">, </w:t>
+      </w:r>
+      <w:proofErr w:type="spellStart"/>
+      <w:r>
+        <w:t>prod.nombre</w:t>
+      </w:r>
+      <w:proofErr w:type="spellEnd"/>
+      <w:r>
+        <w:t xml:space="preserve">, </w:t>
+      </w:r>
+      <w:proofErr w:type="spellStart"/>
+      <w:r>
+        <w:t>dias_envio</w:t>
+      </w:r>
+      <w:proofErr w:type="spellEnd"/>
+      <w:r>
+        <w:t xml:space="preserve"> </w:t>
+      </w:r>
+      <w:proofErr w:type="spellStart"/>
+      <w:r>
+        <w:t>from</w:t>
+      </w:r>
+      <w:proofErr w:type="spellEnd"/>
+      <w:r>
+        <w:t xml:space="preserve"> </w:t>
+      </w:r>
+      <w:proofErr w:type="spellStart"/>
+      <w:r>
+        <w:t>productos_proveedores</w:t>
+      </w:r>
+      <w:proofErr w:type="spellEnd"/>
+      <w:r>
+        <w:t xml:space="preserve"> </w:t>
+      </w:r>
+      <w:proofErr w:type="spellStart"/>
+      <w:r>
+        <w:t>pp</w:t>
+      </w:r>
+      <w:proofErr w:type="spellEnd"/>
+      <w:r>
+        <w:t xml:space="preserve">, proveedores </w:t>
+      </w:r>
+      <w:proofErr w:type="spellStart"/>
+      <w:r>
+        <w:t>prov</w:t>
+      </w:r>
+      <w:proofErr w:type="spellEnd"/>
+      <w:r>
+        <w:t xml:space="preserve">, productos </w:t>
+      </w:r>
+      <w:proofErr w:type="spellStart"/>
+      <w:r>
+        <w:t>prod</w:t>
+      </w:r>
+      <w:proofErr w:type="spellEnd"/>
+    </w:p>
+    <w:p>
+      <w:pPr>
+        <w:pStyle w:val="Prrafodelista"/>
+        <w:spacing w:line="240" w:lineRule="auto"/>
+        <w:ind w:left="714"/>
+        <w:jc w:val="both"/>
+      </w:pPr>
+      <w:proofErr w:type="spellStart"/>
+      <w:proofErr w:type="gramStart"/>
+      <w:r>
+        <w:t>where</w:t>
+      </w:r>
+      <w:proofErr w:type="spellEnd"/>
+      <w:proofErr w:type="gramEnd"/>
+      <w:r>
+        <w:t xml:space="preserve"> </w:t>
+      </w:r>
+      <w:proofErr w:type="spellStart"/>
+      <w:r>
+        <w:t>prov.id_prov</w:t>
+      </w:r>
+      <w:proofErr w:type="spellEnd"/>
+      <w:r>
+        <w:t xml:space="preserve"> = </w:t>
+      </w:r>
+      <w:proofErr w:type="spellStart"/>
+      <w:r>
+        <w:t>pp.id_prov</w:t>
+      </w:r>
+      <w:proofErr w:type="spellEnd"/>
+      <w:r>
+        <w:t xml:space="preserve"> and </w:t>
+      </w:r>
+      <w:proofErr w:type="spellStart"/>
+      <w:r>
+        <w:t>prod.numero_producto</w:t>
+      </w:r>
+      <w:proofErr w:type="spellEnd"/>
+      <w:r>
+        <w:t xml:space="preserve"> = </w:t>
+      </w:r>
+      <w:proofErr w:type="spellStart"/>
+      <w:r>
+        <w:t>pp.numero_producto</w:t>
+      </w:r>
+      <w:proofErr w:type="spellEnd"/>
+    </w:p>
+    <w:p>
+      <w:pPr>
+        <w:pStyle w:val="Prrafodelista"/>
+        <w:spacing w:line="240" w:lineRule="auto"/>
+        <w:ind w:left="714"/>
+        <w:jc w:val="both"/>
+      </w:pPr>
+      <w:proofErr w:type="gramStart"/>
+      <w:r>
+        <w:t>and</w:t>
+      </w:r>
+      <w:proofErr w:type="gramEnd"/>
+      <w:r>
+        <w:t xml:space="preserve"> </w:t>
+      </w:r>
+      <w:proofErr w:type="spellStart"/>
+      <w:r>
+        <w:t>dias_envio</w:t>
+      </w:r>
+      <w:proofErr w:type="spellEnd"/>
+      <w:r>
+        <w:t>&lt;=</w:t>
+      </w:r>
+      <w:proofErr w:type="spellStart"/>
+      <w:r>
+        <w:t>all</w:t>
+      </w:r>
+      <w:proofErr w:type="spellEnd"/>
+      <w:r>
+        <w:t>(</w:t>
+      </w:r>
+      <w:proofErr w:type="spellStart"/>
+      <w:r>
+        <w:t>select</w:t>
+      </w:r>
+      <w:proofErr w:type="spellEnd"/>
+      <w:r>
+        <w:t xml:space="preserve"> </w:t>
+      </w:r>
+      <w:proofErr w:type="spellStart"/>
+      <w:r>
+        <w:t>dias_envio</w:t>
+      </w:r>
+      <w:proofErr w:type="spellEnd"/>
+      <w:r>
+        <w:t xml:space="preserve"> </w:t>
+      </w:r>
+      <w:proofErr w:type="spellStart"/>
+      <w:r>
+        <w:t>from</w:t>
+      </w:r>
+      <w:proofErr w:type="spellEnd"/>
+      <w:r>
+        <w:t xml:space="preserve"> </w:t>
+      </w:r>
+      <w:proofErr w:type="spellStart"/>
+      <w:r>
+        <w:t>productos_proveedores</w:t>
+      </w:r>
+      <w:proofErr w:type="spellEnd"/>
+      <w:r>
+        <w:t>);</w:t>
       </w:r>
     </w:p>
     <w:p>

</xml_diff>